<commit_message>
tidy random sampling and aggregation of all random samples
</commit_message>
<xml_diff>
--- a/lab5/lab5.docx
+++ b/lab5/lab5.docx
@@ -277,9 +277,92 @@
         </w:rPr>
         <w:t xml:space="preserve">)</w:t>
       </w:r>
+      <w:r>
+        <w:br w:type="textWrapping"/>
+      </w:r>
+      <w:r>
+        <w:br w:type="textWrapping"/>
+      </w:r>
+      <w:r>
+        <w:rPr>
+          <w:rStyle w:val="KeywordTok"/>
+        </w:rPr>
+        <w:t xml:space="preserve">summary</w:t>
+      </w:r>
+      <w:r>
+        <w:rPr>
+          <w:rStyle w:val="NormalTok"/>
+        </w:rPr>
+        <w:t xml:space="preserve">(samp.tidy)</w:t>
+      </w:r>
     </w:p>
     <w:p>
       <w:pPr>
+        <w:pStyle w:val="SourceCode"/>
+      </w:pPr>
+      <w:r>
+        <w:rPr>
+          <w:rStyle w:val="VerbatimChar"/>
+        </w:rPr>
+        <w:t xml:space="preserve">##    replicate  Gr.Liv.Area  </w:t>
+      </w:r>
+      <w:r>
+        <w:br w:type="textWrapping"/>
+      </w:r>
+      <w:r>
+        <w:rPr>
+          <w:rStyle w:val="VerbatimChar"/>
+        </w:rPr>
+        <w:t xml:space="preserve">##  Min.   :1   Min.   : 773  </w:t>
+      </w:r>
+      <w:r>
+        <w:br w:type="textWrapping"/>
+      </w:r>
+      <w:r>
+        <w:rPr>
+          <w:rStyle w:val="VerbatimChar"/>
+        </w:rPr>
+        <w:t xml:space="preserve">##  1st Qu.:1   1st Qu.:1197  </w:t>
+      </w:r>
+      <w:r>
+        <w:br w:type="textWrapping"/>
+      </w:r>
+      <w:r>
+        <w:rPr>
+          <w:rStyle w:val="VerbatimChar"/>
+        </w:rPr>
+        <w:t xml:space="preserve">##  Median :1   Median :1411  </w:t>
+      </w:r>
+      <w:r>
+        <w:br w:type="textWrapping"/>
+      </w:r>
+      <w:r>
+        <w:rPr>
+          <w:rStyle w:val="VerbatimChar"/>
+        </w:rPr>
+        <w:t xml:space="preserve">##  Mean   :1   Mean   :1484  </w:t>
+      </w:r>
+      <w:r>
+        <w:br w:type="textWrapping"/>
+      </w:r>
+      <w:r>
+        <w:rPr>
+          <w:rStyle w:val="VerbatimChar"/>
+        </w:rPr>
+        <w:t xml:space="preserve">##  3rd Qu.:1   3rd Qu.:1746  </w:t>
+      </w:r>
+      <w:r>
+        <w:br w:type="textWrapping"/>
+      </w:r>
+      <w:r>
+        <w:rPr>
+          <w:rStyle w:val="VerbatimChar"/>
+        </w:rPr>
+        <w:t xml:space="preserve">##  Max.   :1   Max.   :3086</w:t>
+      </w:r>
+    </w:p>
+    <w:p>
+      <w:pPr>
         <w:pStyle w:val="Heading2"/>
       </w:pPr>
       <w:bookmarkStart w:id="22" w:name="exercise-1"/>
@@ -681,7 +764,136 @@
         <w:rPr>
           <w:rStyle w:val="NormalTok"/>
         </w:rPr>
-        <w:t xml:space="preserve">samp.describe</w:t>
+        <w:t xml:space="preserve">Mode &lt;-</w:t>
+      </w:r>
+      <w:r>
+        <w:rPr>
+          <w:rStyle w:val="StringTok"/>
+        </w:rPr>
+        <w:t xml:space="preserve"> </w:t>
+      </w:r>
+      <w:r>
+        <w:rPr>
+          <w:rStyle w:val="ControlFlowTok"/>
+        </w:rPr>
+        <w:t xml:space="preserve">function</w:t>
+      </w:r>
+      <w:r>
+        <w:rPr>
+          <w:rStyle w:val="NormalTok"/>
+        </w:rPr>
+        <w:t xml:space="preserve">(x) {</w:t>
+      </w:r>
+      <w:r>
+        <w:br w:type="textWrapping"/>
+      </w:r>
+      <w:r>
+        <w:rPr>
+          <w:rStyle w:val="NormalTok"/>
+        </w:rPr>
+        <w:t xml:space="preserve">     ux &lt;-</w:t>
+      </w:r>
+      <w:r>
+        <w:rPr>
+          <w:rStyle w:val="StringTok"/>
+        </w:rPr>
+        <w:t xml:space="preserve"> </w:t>
+      </w:r>
+      <w:r>
+        <w:rPr>
+          <w:rStyle w:val="KeywordTok"/>
+        </w:rPr>
+        <w:t xml:space="preserve">unique</w:t>
+      </w:r>
+      <w:r>
+        <w:rPr>
+          <w:rStyle w:val="NormalTok"/>
+        </w:rPr>
+        <w:t xml:space="preserve">(x)</w:t>
+      </w:r>
+      <w:r>
+        <w:br w:type="textWrapping"/>
+      </w:r>
+      <w:r>
+        <w:rPr>
+          <w:rStyle w:val="NormalTok"/>
+        </w:rPr>
+        <w:t xml:space="preserve">     ux[</w:t>
+      </w:r>
+      <w:r>
+        <w:rPr>
+          <w:rStyle w:val="KeywordTok"/>
+        </w:rPr>
+        <w:t xml:space="preserve">which.max</w:t>
+      </w:r>
+      <w:r>
+        <w:rPr>
+          <w:rStyle w:val="NormalTok"/>
+        </w:rPr>
+        <w:t xml:space="preserve">(</w:t>
+      </w:r>
+      <w:r>
+        <w:rPr>
+          <w:rStyle w:val="KeywordTok"/>
+        </w:rPr>
+        <w:t xml:space="preserve">tabulate</w:t>
+      </w:r>
+      <w:r>
+        <w:rPr>
+          <w:rStyle w:val="NormalTok"/>
+        </w:rPr>
+        <w:t xml:space="preserve">(</w:t>
+      </w:r>
+      <w:r>
+        <w:rPr>
+          <w:rStyle w:val="KeywordTok"/>
+        </w:rPr>
+        <w:t xml:space="preserve">match</w:t>
+      </w:r>
+      <w:r>
+        <w:rPr>
+          <w:rStyle w:val="NormalTok"/>
+        </w:rPr>
+        <w:t xml:space="preserve">(x, ux)))]</w:t>
+      </w:r>
+      <w:r>
+        <w:br w:type="textWrapping"/>
+      </w:r>
+      <w:r>
+        <w:rPr>
+          <w:rStyle w:val="NormalTok"/>
+        </w:rPr>
+        <w:t xml:space="preserve">     }</w:t>
+      </w:r>
+      <w:r>
+        <w:br w:type="textWrapping"/>
+      </w:r>
+      <w:r>
+        <w:br w:type="textWrapping"/>
+      </w:r>
+      <w:r>
+        <w:rPr>
+          <w:rStyle w:val="KeywordTok"/>
+        </w:rPr>
+        <w:t xml:space="preserve">Mode</w:t>
+      </w:r>
+      <w:r>
+        <w:rPr>
+          <w:rStyle w:val="NormalTok"/>
+        </w:rPr>
+        <w:t xml:space="preserve">( samp.tidy</w:t>
+      </w:r>
+      <w:r>
+        <w:rPr>
+          <w:rStyle w:val="OperatorTok"/>
+        </w:rPr>
+        <w:t xml:space="preserve">$</w:t>
+      </w:r>
+      <w:r>
+        <w:rPr>
+          <w:rStyle w:val="NormalTok"/>
+        </w:rPr>
+        <w:t xml:space="preserve">Gr.Liv.Area)</w:t>
       </w:r>
     </w:p>
     <w:p>
@@ -692,6 +904,28 @@
         <w:rPr>
           <w:rStyle w:val="VerbatimChar"/>
         </w:rPr>
+        <w:t xml:space="preserve">## [1] 1824</w:t>
+      </w:r>
+    </w:p>
+    <w:p>
+      <w:pPr>
+        <w:pStyle w:val="SourceCode"/>
+      </w:pPr>
+      <w:r>
+        <w:rPr>
+          <w:rStyle w:val="NormalTok"/>
+        </w:rPr>
+        <w:t xml:space="preserve">samp.describe</w:t>
+      </w:r>
+    </w:p>
+    <w:p>
+      <w:pPr>
+        <w:pStyle w:val="SourceCode"/>
+      </w:pPr>
+      <w:r>
+        <w:rPr>
+          <w:rStyle w:val="VerbatimChar"/>
+        </w:rPr>
         <w:t xml:space="preserve">##    vars  n    mean     sd median trimmed    mad min  max range skew</w:t>
       </w:r>
       <w:r>
@@ -701,7 +935,7 @@
         <w:rPr>
           <w:rStyle w:val="VerbatimChar"/>
         </w:rPr>
-        <w:t xml:space="preserve">## X1    1 60 1589.13 568.02 1478.5 1535.04 431.44 672 3078  2406  0.8</w:t>
+        <w:t xml:space="preserve">## X1    1 60 1483.77 446.94   1411 1449.42 390.67 773 3086  2313    1</w:t>
       </w:r>
       <w:r>
         <w:br w:type="textWrapping"/>
@@ -710,7 +944,7 @@
         <w:rPr>
           <w:rStyle w:val="VerbatimChar"/>
         </w:rPr>
-        <w:t xml:space="preserve">##    kurtosis    se</w:t>
+        <w:t xml:space="preserve">##    kurtosis   se</w:t>
       </w:r>
       <w:r>
         <w:br w:type="textWrapping"/>
@@ -719,7 +953,7 @@
         <w:rPr>
           <w:rStyle w:val="VerbatimChar"/>
         </w:rPr>
-        <w:t xml:space="preserve">## X1     0.02 73.33</w:t>
+        <w:t xml:space="preserve">## X1     1.62 57.7</w:t>
       </w:r>
     </w:p>
     <w:p>
@@ -1335,7 +1569,7 @@
         <w:rPr>
           <w:rStyle w:val="VerbatimChar"/>
         </w:rPr>
-        <w:t xml:space="preserve">## [1] 1347.676 1606.758</w:t>
+        <w:t xml:space="preserve">## [1] 1374.759 1614.975</w:t>
       </w:r>
     </w:p>
     <w:p>
@@ -1372,6 +1606,1501 @@
       </w:pPr>
       <w:r>
         <w:t xml:space="preserve">We aren’t in a classroom. I would expect 95% of the intervals to capture the true population mean because that’s how confidence intervals work.</w:t>
+      </w:r>
+    </w:p>
+    <w:p>
+      <w:pPr>
+        <w:pStyle w:val="BodyText"/>
+      </w:pPr>
+      <w:r>
+        <w:t xml:space="preserve">update:</w:t>
+      </w:r>
+    </w:p>
+    <w:p>
+      <w:pPr>
+        <w:pStyle w:val="BodyText"/>
+      </w:pPr>
+      <w:r>
+        <w:t xml:space="preserve">ok so i want to figure out how I can do this for the entire class</w:t>
+      </w:r>
+    </w:p>
+    <w:p>
+      <w:pPr>
+        <w:pStyle w:val="SourceCode"/>
+      </w:pPr>
+      <w:r>
+        <w:rPr>
+          <w:rStyle w:val="CommentTok"/>
+        </w:rPr>
+        <w:t xml:space="preserve">#load packages</w:t>
+      </w:r>
+      <w:r>
+        <w:br w:type="textWrapping"/>
+      </w:r>
+      <w:r>
+        <w:rPr>
+          <w:rStyle w:val="KeywordTok"/>
+        </w:rPr>
+        <w:t xml:space="preserve">library</w:t>
+      </w:r>
+      <w:r>
+        <w:rPr>
+          <w:rStyle w:val="NormalTok"/>
+        </w:rPr>
+        <w:t xml:space="preserve">(tidyverse)</w:t>
+      </w:r>
+      <w:r>
+        <w:br w:type="textWrapping"/>
+      </w:r>
+      <w:r>
+        <w:rPr>
+          <w:rStyle w:val="KeywordTok"/>
+        </w:rPr>
+        <w:t xml:space="preserve">library</w:t>
+      </w:r>
+      <w:r>
+        <w:rPr>
+          <w:rStyle w:val="NormalTok"/>
+        </w:rPr>
+        <w:t xml:space="preserve">(broom)</w:t>
+      </w:r>
+      <w:r>
+        <w:br w:type="textWrapping"/>
+      </w:r>
+      <w:r>
+        <w:rPr>
+          <w:rStyle w:val="KeywordTok"/>
+        </w:rPr>
+        <w:t xml:space="preserve">library</w:t>
+      </w:r>
+      <w:r>
+        <w:rPr>
+          <w:rStyle w:val="NormalTok"/>
+        </w:rPr>
+        <w:t xml:space="preserve">(psych)</w:t>
+      </w:r>
+      <w:r>
+        <w:br w:type="textWrapping"/>
+      </w:r>
+      <w:r>
+        <w:br w:type="textWrapping"/>
+      </w:r>
+      <w:r>
+        <w:rPr>
+          <w:rStyle w:val="CommentTok"/>
+        </w:rPr>
+        <w:t xml:space="preserve">#download and load file</w:t>
+      </w:r>
+      <w:r>
+        <w:br w:type="textWrapping"/>
+      </w:r>
+      <w:r>
+        <w:rPr>
+          <w:rStyle w:val="KeywordTok"/>
+        </w:rPr>
+        <w:t xml:space="preserve">download.file</w:t>
+      </w:r>
+      <w:r>
+        <w:rPr>
+          <w:rStyle w:val="NormalTok"/>
+        </w:rPr>
+        <w:t xml:space="preserve">(</w:t>
+      </w:r>
+      <w:r>
+        <w:rPr>
+          <w:rStyle w:val="StringTok"/>
+        </w:rPr>
+        <w:t xml:space="preserve">"http://www.openintro.org/stat/data/ames.RData"</w:t>
+      </w:r>
+      <w:r>
+        <w:rPr>
+          <w:rStyle w:val="NormalTok"/>
+        </w:rPr>
+        <w:t xml:space="preserve">, </w:t>
+      </w:r>
+      <w:r>
+        <w:rPr>
+          <w:rStyle w:val="DataTypeTok"/>
+        </w:rPr>
+        <w:t xml:space="preserve">destfile =</w:t>
+      </w:r>
+      <w:r>
+        <w:rPr>
+          <w:rStyle w:val="NormalTok"/>
+        </w:rPr>
+        <w:t xml:space="preserve"> </w:t>
+      </w:r>
+      <w:r>
+        <w:rPr>
+          <w:rStyle w:val="StringTok"/>
+        </w:rPr>
+        <w:t xml:space="preserve">"ames.RData"</w:t>
+      </w:r>
+      <w:r>
+        <w:rPr>
+          <w:rStyle w:val="NormalTok"/>
+        </w:rPr>
+        <w:t xml:space="preserve">)</w:t>
+      </w:r>
+      <w:r>
+        <w:br w:type="textWrapping"/>
+      </w:r>
+      <w:r>
+        <w:rPr>
+          <w:rStyle w:val="KeywordTok"/>
+        </w:rPr>
+        <w:t xml:space="preserve">load</w:t>
+      </w:r>
+      <w:r>
+        <w:rPr>
+          <w:rStyle w:val="NormalTok"/>
+        </w:rPr>
+        <w:t xml:space="preserve">(</w:t>
+      </w:r>
+      <w:r>
+        <w:rPr>
+          <w:rStyle w:val="StringTok"/>
+        </w:rPr>
+        <w:t xml:space="preserve">"ames.RData"</w:t>
+      </w:r>
+      <w:r>
+        <w:rPr>
+          <w:rStyle w:val="NormalTok"/>
+        </w:rPr>
+        <w:t xml:space="preserve">)</w:t>
+      </w:r>
+      <w:r>
+        <w:br w:type="textWrapping"/>
+      </w:r>
+      <w:r>
+        <w:br w:type="textWrapping"/>
+      </w:r>
+      <w:r>
+        <w:rPr>
+          <w:rStyle w:val="CommentTok"/>
+        </w:rPr>
+        <w:t xml:space="preserve">#get the population into a tidy data frame</w:t>
+      </w:r>
+      <w:r>
+        <w:br w:type="textWrapping"/>
+      </w:r>
+      <w:r>
+        <w:rPr>
+          <w:rStyle w:val="NormalTok"/>
+        </w:rPr>
+        <w:t xml:space="preserve">population.tidy &lt;-</w:t>
+      </w:r>
+      <w:r>
+        <w:rPr>
+          <w:rStyle w:val="StringTok"/>
+        </w:rPr>
+        <w:t xml:space="preserve"> </w:t>
+      </w:r>
+      <w:r>
+        <w:rPr>
+          <w:rStyle w:val="NormalTok"/>
+        </w:rPr>
+        <w:t xml:space="preserve">ames </w:t>
+      </w:r>
+      <w:r>
+        <w:rPr>
+          <w:rStyle w:val="OperatorTok"/>
+        </w:rPr>
+        <w:t xml:space="preserve">%&gt;%</w:t>
+      </w:r>
+      <w:r>
+        <w:rPr>
+          <w:rStyle w:val="StringTok"/>
+        </w:rPr>
+        <w:t xml:space="preserve"> </w:t>
+      </w:r>
+      <w:r>
+        <w:br w:type="textWrapping"/>
+      </w:r>
+      <w:r>
+        <w:rPr>
+          <w:rStyle w:val="StringTok"/>
+        </w:rPr>
+        <w:t xml:space="preserve">  </w:t>
+      </w:r>
+      <w:r>
+        <w:rPr>
+          <w:rStyle w:val="KeywordTok"/>
+        </w:rPr>
+        <w:t xml:space="preserve">select</w:t>
+      </w:r>
+      <w:r>
+        <w:rPr>
+          <w:rStyle w:val="NormalTok"/>
+        </w:rPr>
+        <w:t xml:space="preserve">(Gr.Liv.Area)</w:t>
+      </w:r>
+      <w:r>
+        <w:br w:type="textWrapping"/>
+      </w:r>
+      <w:r>
+        <w:br w:type="textWrapping"/>
+      </w:r>
+      <w:r>
+        <w:rPr>
+          <w:rStyle w:val="CommentTok"/>
+        </w:rPr>
+        <w:t xml:space="preserve">#what's the population mean?</w:t>
+      </w:r>
+      <w:r>
+        <w:br w:type="textWrapping"/>
+      </w:r>
+      <w:r>
+        <w:rPr>
+          <w:rStyle w:val="NormalTok"/>
+        </w:rPr>
+        <w:t xml:space="preserve">population.mean &lt;-</w:t>
+      </w:r>
+      <w:r>
+        <w:rPr>
+          <w:rStyle w:val="StringTok"/>
+        </w:rPr>
+        <w:t xml:space="preserve"> </w:t>
+      </w:r>
+      <w:r>
+        <w:rPr>
+          <w:rStyle w:val="KeywordTok"/>
+        </w:rPr>
+        <w:t xml:space="preserve">mean</w:t>
+      </w:r>
+      <w:r>
+        <w:rPr>
+          <w:rStyle w:val="NormalTok"/>
+        </w:rPr>
+        <w:t xml:space="preserve">(population.tidy</w:t>
+      </w:r>
+      <w:r>
+        <w:rPr>
+          <w:rStyle w:val="OperatorTok"/>
+        </w:rPr>
+        <w:t xml:space="preserve">$</w:t>
+      </w:r>
+      <w:r>
+        <w:rPr>
+          <w:rStyle w:val="NormalTok"/>
+        </w:rPr>
+        <w:t xml:space="preserve">Gr.Liv.Area)</w:t>
+      </w:r>
+      <w:r>
+        <w:br w:type="textWrapping"/>
+      </w:r>
+      <w:r>
+        <w:br w:type="textWrapping"/>
+      </w:r>
+      <w:r>
+        <w:rPr>
+          <w:rStyle w:val="CommentTok"/>
+        </w:rPr>
+        <w:t xml:space="preserve">#run the sampling of 60 for 60 students</w:t>
+      </w:r>
+      <w:r>
+        <w:br w:type="textWrapping"/>
+      </w:r>
+      <w:r>
+        <w:rPr>
+          <w:rStyle w:val="NormalTok"/>
+        </w:rPr>
+        <w:t xml:space="preserve">class.samp.tidy &lt;-</w:t>
+      </w:r>
+      <w:r>
+        <w:rPr>
+          <w:rStyle w:val="StringTok"/>
+        </w:rPr>
+        <w:t xml:space="preserve"> </w:t>
+      </w:r>
+      <w:r>
+        <w:rPr>
+          <w:rStyle w:val="NormalTok"/>
+        </w:rPr>
+        <w:t xml:space="preserve">population.tidy </w:t>
+      </w:r>
+      <w:r>
+        <w:rPr>
+          <w:rStyle w:val="OperatorTok"/>
+        </w:rPr>
+        <w:t xml:space="preserve">%&gt;%</w:t>
+      </w:r>
+      <w:r>
+        <w:rPr>
+          <w:rStyle w:val="StringTok"/>
+        </w:rPr>
+        <w:t xml:space="preserve"> </w:t>
+      </w:r>
+      <w:r>
+        <w:br w:type="textWrapping"/>
+      </w:r>
+      <w:r>
+        <w:rPr>
+          <w:rStyle w:val="StringTok"/>
+        </w:rPr>
+        <w:t xml:space="preserve">  </w:t>
+      </w:r>
+      <w:r>
+        <w:rPr>
+          <w:rStyle w:val="KeywordTok"/>
+        </w:rPr>
+        <w:t xml:space="preserve">rep_sample_n</w:t>
+      </w:r>
+      <w:r>
+        <w:rPr>
+          <w:rStyle w:val="NormalTok"/>
+        </w:rPr>
+        <w:t xml:space="preserve">(</w:t>
+      </w:r>
+      <w:r>
+        <w:rPr>
+          <w:rStyle w:val="DataTypeTok"/>
+        </w:rPr>
+        <w:t xml:space="preserve">size =</w:t>
+      </w:r>
+      <w:r>
+        <w:rPr>
+          <w:rStyle w:val="NormalTok"/>
+        </w:rPr>
+        <w:t xml:space="preserve"> </w:t>
+      </w:r>
+      <w:r>
+        <w:rPr>
+          <w:rStyle w:val="DecValTok"/>
+        </w:rPr>
+        <w:t xml:space="preserve">60</w:t>
+      </w:r>
+      <w:r>
+        <w:rPr>
+          <w:rStyle w:val="NormalTok"/>
+        </w:rPr>
+        <w:t xml:space="preserve">, </w:t>
+      </w:r>
+      <w:r>
+        <w:rPr>
+          <w:rStyle w:val="DataTypeTok"/>
+        </w:rPr>
+        <w:t xml:space="preserve">reps =</w:t>
+      </w:r>
+      <w:r>
+        <w:rPr>
+          <w:rStyle w:val="NormalTok"/>
+        </w:rPr>
+        <w:t xml:space="preserve"> </w:t>
+      </w:r>
+      <w:r>
+        <w:rPr>
+          <w:rStyle w:val="DecValTok"/>
+        </w:rPr>
+        <w:t xml:space="preserve">60</w:t>
+      </w:r>
+      <w:r>
+        <w:rPr>
+          <w:rStyle w:val="NormalTok"/>
+        </w:rPr>
+        <w:t xml:space="preserve">)</w:t>
+      </w:r>
+      <w:r>
+        <w:br w:type="textWrapping"/>
+      </w:r>
+      <w:r>
+        <w:br w:type="textWrapping"/>
+      </w:r>
+      <w:r>
+        <w:rPr>
+          <w:rStyle w:val="CommentTok"/>
+        </w:rPr>
+        <w:t xml:space="preserve">#whats the mean for all the samples taken by the simulated 60 students?</w:t>
+      </w:r>
+      <w:r>
+        <w:br w:type="textWrapping"/>
+      </w:r>
+      <w:r>
+        <w:rPr>
+          <w:rStyle w:val="NormalTok"/>
+        </w:rPr>
+        <w:t xml:space="preserve">class.mean &lt;-</w:t>
+      </w:r>
+      <w:r>
+        <w:rPr>
+          <w:rStyle w:val="StringTok"/>
+        </w:rPr>
+        <w:t xml:space="preserve"> </w:t>
+      </w:r>
+      <w:r>
+        <w:rPr>
+          <w:rStyle w:val="NormalTok"/>
+        </w:rPr>
+        <w:t xml:space="preserve">class.samp.tidy </w:t>
+      </w:r>
+      <w:r>
+        <w:rPr>
+          <w:rStyle w:val="OperatorTok"/>
+        </w:rPr>
+        <w:t xml:space="preserve">%&gt;%</w:t>
+      </w:r>
+      <w:r>
+        <w:rPr>
+          <w:rStyle w:val="StringTok"/>
+        </w:rPr>
+        <w:t xml:space="preserve"> </w:t>
+      </w:r>
+      <w:r>
+        <w:br w:type="textWrapping"/>
+      </w:r>
+      <w:r>
+        <w:rPr>
+          <w:rStyle w:val="StringTok"/>
+        </w:rPr>
+        <w:t xml:space="preserve">  </w:t>
+      </w:r>
+      <w:r>
+        <w:rPr>
+          <w:rStyle w:val="CommentTok"/>
+        </w:rPr>
+        <w:t xml:space="preserve">#group by the replicate column</w:t>
+      </w:r>
+      <w:r>
+        <w:br w:type="textWrapping"/>
+      </w:r>
+      <w:r>
+        <w:rPr>
+          <w:rStyle w:val="StringTok"/>
+        </w:rPr>
+        <w:t xml:space="preserve">  </w:t>
+      </w:r>
+      <w:r>
+        <w:rPr>
+          <w:rStyle w:val="KeywordTok"/>
+        </w:rPr>
+        <w:t xml:space="preserve">group_by</w:t>
+      </w:r>
+      <w:r>
+        <w:rPr>
+          <w:rStyle w:val="NormalTok"/>
+        </w:rPr>
+        <w:t xml:space="preserve">(replicate) </w:t>
+      </w:r>
+      <w:r>
+        <w:rPr>
+          <w:rStyle w:val="OperatorTok"/>
+        </w:rPr>
+        <w:t xml:space="preserve">%&gt;%</w:t>
+      </w:r>
+      <w:r>
+        <w:rPr>
+          <w:rStyle w:val="StringTok"/>
+        </w:rPr>
+        <w:t xml:space="preserve"> </w:t>
+      </w:r>
+      <w:r>
+        <w:br w:type="textWrapping"/>
+      </w:r>
+      <w:r>
+        <w:rPr>
+          <w:rStyle w:val="StringTok"/>
+        </w:rPr>
+        <w:t xml:space="preserve">  </w:t>
+      </w:r>
+      <w:r>
+        <w:rPr>
+          <w:rStyle w:val="CommentTok"/>
+        </w:rPr>
+        <w:t xml:space="preserve">#give me an average per replicate</w:t>
+      </w:r>
+      <w:r>
+        <w:br w:type="textWrapping"/>
+      </w:r>
+      <w:r>
+        <w:rPr>
+          <w:rStyle w:val="StringTok"/>
+        </w:rPr>
+        <w:t xml:space="preserve">  </w:t>
+      </w:r>
+      <w:r>
+        <w:rPr>
+          <w:rStyle w:val="KeywordTok"/>
+        </w:rPr>
+        <w:t xml:space="preserve">summarise</w:t>
+      </w:r>
+      <w:r>
+        <w:rPr>
+          <w:rStyle w:val="NormalTok"/>
+        </w:rPr>
+        <w:t xml:space="preserve">(</w:t>
+      </w:r>
+      <w:r>
+        <w:rPr>
+          <w:rStyle w:val="DataTypeTok"/>
+        </w:rPr>
+        <w:t xml:space="preserve">sample_mean =</w:t>
+      </w:r>
+      <w:r>
+        <w:rPr>
+          <w:rStyle w:val="NormalTok"/>
+        </w:rPr>
+        <w:t xml:space="preserve"> </w:t>
+      </w:r>
+      <w:r>
+        <w:rPr>
+          <w:rStyle w:val="KeywordTok"/>
+        </w:rPr>
+        <w:t xml:space="preserve">mean</w:t>
+      </w:r>
+      <w:r>
+        <w:rPr>
+          <w:rStyle w:val="NormalTok"/>
+        </w:rPr>
+        <w:t xml:space="preserve">(Gr.Liv.Area)) </w:t>
+      </w:r>
+      <w:r>
+        <w:rPr>
+          <w:rStyle w:val="OperatorTok"/>
+        </w:rPr>
+        <w:t xml:space="preserve">%&gt;%</w:t>
+      </w:r>
+      <w:r>
+        <w:rPr>
+          <w:rStyle w:val="StringTok"/>
+        </w:rPr>
+        <w:t xml:space="preserve"> </w:t>
+      </w:r>
+      <w:r>
+        <w:br w:type="textWrapping"/>
+      </w:r>
+      <w:r>
+        <w:rPr>
+          <w:rStyle w:val="StringTok"/>
+        </w:rPr>
+        <w:t xml:space="preserve">  </w:t>
+      </w:r>
+      <w:r>
+        <w:rPr>
+          <w:rStyle w:val="KeywordTok"/>
+        </w:rPr>
+        <w:t xml:space="preserve">ungroup</w:t>
+      </w:r>
+      <w:r>
+        <w:rPr>
+          <w:rStyle w:val="NormalTok"/>
+        </w:rPr>
+        <w:t xml:space="preserve">() </w:t>
+      </w:r>
+      <w:r>
+        <w:rPr>
+          <w:rStyle w:val="OperatorTok"/>
+        </w:rPr>
+        <w:t xml:space="preserve">%&gt;%</w:t>
+      </w:r>
+      <w:r>
+        <w:rPr>
+          <w:rStyle w:val="StringTok"/>
+        </w:rPr>
+        <w:t xml:space="preserve"> </w:t>
+      </w:r>
+      <w:r>
+        <w:br w:type="textWrapping"/>
+      </w:r>
+      <w:r>
+        <w:rPr>
+          <w:rStyle w:val="StringTok"/>
+        </w:rPr>
+        <w:t xml:space="preserve">  </w:t>
+      </w:r>
+      <w:r>
+        <w:rPr>
+          <w:rStyle w:val="CommentTok"/>
+        </w:rPr>
+        <w:t xml:space="preserve">#give me the average for all averages</w:t>
+      </w:r>
+      <w:r>
+        <w:br w:type="textWrapping"/>
+      </w:r>
+      <w:r>
+        <w:rPr>
+          <w:rStyle w:val="StringTok"/>
+        </w:rPr>
+        <w:t xml:space="preserve">  </w:t>
+      </w:r>
+      <w:r>
+        <w:rPr>
+          <w:rStyle w:val="KeywordTok"/>
+        </w:rPr>
+        <w:t xml:space="preserve">summarise</w:t>
+      </w:r>
+      <w:r>
+        <w:rPr>
+          <w:rStyle w:val="NormalTok"/>
+        </w:rPr>
+        <w:t xml:space="preserve">(</w:t>
+      </w:r>
+      <w:r>
+        <w:rPr>
+          <w:rStyle w:val="DataTypeTok"/>
+        </w:rPr>
+        <w:t xml:space="preserve">sample_mean =</w:t>
+      </w:r>
+      <w:r>
+        <w:rPr>
+          <w:rStyle w:val="NormalTok"/>
+        </w:rPr>
+        <w:t xml:space="preserve"> </w:t>
+      </w:r>
+      <w:r>
+        <w:rPr>
+          <w:rStyle w:val="KeywordTok"/>
+        </w:rPr>
+        <w:t xml:space="preserve">mean</w:t>
+      </w:r>
+      <w:r>
+        <w:rPr>
+          <w:rStyle w:val="NormalTok"/>
+        </w:rPr>
+        <w:t xml:space="preserve">(sample_mean))</w:t>
+      </w:r>
+      <w:r>
+        <w:br w:type="textWrapping"/>
+      </w:r>
+      <w:r>
+        <w:br w:type="textWrapping"/>
+      </w:r>
+      <w:r>
+        <w:rPr>
+          <w:rStyle w:val="CommentTok"/>
+        </w:rPr>
+        <w:t xml:space="preserve">#ok, lets make a pretty picture with all of this...</w:t>
+      </w:r>
+      <w:r>
+        <w:br w:type="textWrapping"/>
+      </w:r>
+      <w:r>
+        <w:rPr>
+          <w:rStyle w:val="NormalTok"/>
+        </w:rPr>
+        <w:t xml:space="preserve">class.samp.tidy </w:t>
+      </w:r>
+      <w:r>
+        <w:rPr>
+          <w:rStyle w:val="OperatorTok"/>
+        </w:rPr>
+        <w:t xml:space="preserve">%&gt;%</w:t>
+      </w:r>
+      <w:r>
+        <w:rPr>
+          <w:rStyle w:val="StringTok"/>
+        </w:rPr>
+        <w:t xml:space="preserve"> </w:t>
+      </w:r>
+      <w:r>
+        <w:br w:type="textWrapping"/>
+      </w:r>
+      <w:r>
+        <w:rPr>
+          <w:rStyle w:val="StringTok"/>
+        </w:rPr>
+        <w:t xml:space="preserve">  </w:t>
+      </w:r>
+      <w:r>
+        <w:rPr>
+          <w:rStyle w:val="KeywordTok"/>
+        </w:rPr>
+        <w:t xml:space="preserve">group_by</w:t>
+      </w:r>
+      <w:r>
+        <w:rPr>
+          <w:rStyle w:val="NormalTok"/>
+        </w:rPr>
+        <w:t xml:space="preserve">(replicate) </w:t>
+      </w:r>
+      <w:r>
+        <w:rPr>
+          <w:rStyle w:val="OperatorTok"/>
+        </w:rPr>
+        <w:t xml:space="preserve">%&gt;%</w:t>
+      </w:r>
+      <w:r>
+        <w:rPr>
+          <w:rStyle w:val="StringTok"/>
+        </w:rPr>
+        <w:t xml:space="preserve"> </w:t>
+      </w:r>
+      <w:r>
+        <w:br w:type="textWrapping"/>
+      </w:r>
+      <w:r>
+        <w:rPr>
+          <w:rStyle w:val="StringTok"/>
+        </w:rPr>
+        <w:t xml:space="preserve">  </w:t>
+      </w:r>
+      <w:r>
+        <w:rPr>
+          <w:rStyle w:val="CommentTok"/>
+        </w:rPr>
+        <w:t xml:space="preserve">#build our confidence intervals</w:t>
+      </w:r>
+      <w:r>
+        <w:br w:type="textWrapping"/>
+      </w:r>
+      <w:r>
+        <w:rPr>
+          <w:rStyle w:val="StringTok"/>
+        </w:rPr>
+        <w:t xml:space="preserve">  </w:t>
+      </w:r>
+      <w:r>
+        <w:rPr>
+          <w:rStyle w:val="KeywordTok"/>
+        </w:rPr>
+        <w:t xml:space="preserve">summarise</w:t>
+      </w:r>
+      <w:r>
+        <w:rPr>
+          <w:rStyle w:val="NormalTok"/>
+        </w:rPr>
+        <w:t xml:space="preserve">(</w:t>
+      </w:r>
+      <w:r>
+        <w:rPr>
+          <w:rStyle w:val="DataTypeTok"/>
+        </w:rPr>
+        <w:t xml:space="preserve">sample_mean =</w:t>
+      </w:r>
+      <w:r>
+        <w:rPr>
+          <w:rStyle w:val="NormalTok"/>
+        </w:rPr>
+        <w:t xml:space="preserve"> </w:t>
+      </w:r>
+      <w:r>
+        <w:rPr>
+          <w:rStyle w:val="KeywordTok"/>
+        </w:rPr>
+        <w:t xml:space="preserve">mean</w:t>
+      </w:r>
+      <w:r>
+        <w:rPr>
+          <w:rStyle w:val="NormalTok"/>
+        </w:rPr>
+        <w:t xml:space="preserve">(Gr.Liv.Area),</w:t>
+      </w:r>
+      <w:r>
+        <w:br w:type="textWrapping"/>
+      </w:r>
+      <w:r>
+        <w:rPr>
+          <w:rStyle w:val="NormalTok"/>
+        </w:rPr>
+        <w:t xml:space="preserve">            </w:t>
+      </w:r>
+      <w:r>
+        <w:rPr>
+          <w:rStyle w:val="DataTypeTok"/>
+        </w:rPr>
+        <w:t xml:space="preserve">standard_dev =</w:t>
+      </w:r>
+      <w:r>
+        <w:rPr>
+          <w:rStyle w:val="NormalTok"/>
+        </w:rPr>
+        <w:t xml:space="preserve"> </w:t>
+      </w:r>
+      <w:r>
+        <w:rPr>
+          <w:rStyle w:val="KeywordTok"/>
+        </w:rPr>
+        <w:t xml:space="preserve">SD</w:t>
+      </w:r>
+      <w:r>
+        <w:rPr>
+          <w:rStyle w:val="NormalTok"/>
+        </w:rPr>
+        <w:t xml:space="preserve">(Gr.Liv.Area),</w:t>
+      </w:r>
+      <w:r>
+        <w:br w:type="textWrapping"/>
+      </w:r>
+      <w:r>
+        <w:rPr>
+          <w:rStyle w:val="NormalTok"/>
+        </w:rPr>
+        <w:t xml:space="preserve">            </w:t>
+      </w:r>
+      <w:r>
+        <w:rPr>
+          <w:rStyle w:val="DataTypeTok"/>
+        </w:rPr>
+        <w:t xml:space="preserve">se =</w:t>
+      </w:r>
+      <w:r>
+        <w:rPr>
+          <w:rStyle w:val="NormalTok"/>
+        </w:rPr>
+        <w:t xml:space="preserve"> standard_dev</w:t>
+      </w:r>
+      <w:r>
+        <w:rPr>
+          <w:rStyle w:val="OperatorTok"/>
+        </w:rPr>
+        <w:t xml:space="preserve">/</w:t>
+      </w:r>
+      <w:r>
+        <w:rPr>
+          <w:rStyle w:val="KeywordTok"/>
+        </w:rPr>
+        <w:t xml:space="preserve">sqrt</w:t>
+      </w:r>
+      <w:r>
+        <w:rPr>
+          <w:rStyle w:val="NormalTok"/>
+        </w:rPr>
+        <w:t xml:space="preserve">(</w:t>
+      </w:r>
+      <w:r>
+        <w:rPr>
+          <w:rStyle w:val="DecValTok"/>
+        </w:rPr>
+        <w:t xml:space="preserve">60</w:t>
+      </w:r>
+      <w:r>
+        <w:rPr>
+          <w:rStyle w:val="NormalTok"/>
+        </w:rPr>
+        <w:t xml:space="preserve">),</w:t>
+      </w:r>
+      <w:r>
+        <w:br w:type="textWrapping"/>
+      </w:r>
+      <w:r>
+        <w:rPr>
+          <w:rStyle w:val="NormalTok"/>
+        </w:rPr>
+        <w:t xml:space="preserve">            </w:t>
+      </w:r>
+      <w:r>
+        <w:rPr>
+          <w:rStyle w:val="DataTypeTok"/>
+        </w:rPr>
+        <w:t xml:space="preserve">lower =</w:t>
+      </w:r>
+      <w:r>
+        <w:rPr>
+          <w:rStyle w:val="NormalTok"/>
+        </w:rPr>
+        <w:t xml:space="preserve"> sample_mean </w:t>
+      </w:r>
+      <w:r>
+        <w:rPr>
+          <w:rStyle w:val="OperatorTok"/>
+        </w:rPr>
+        <w:t xml:space="preserve">-</w:t>
+      </w:r>
+      <w:r>
+        <w:rPr>
+          <w:rStyle w:val="StringTok"/>
+        </w:rPr>
+        <w:t xml:space="preserve"> </w:t>
+      </w:r>
+      <w:r>
+        <w:rPr>
+          <w:rStyle w:val="FloatTok"/>
+        </w:rPr>
+        <w:t xml:space="preserve">1.96</w:t>
+      </w:r>
+      <w:r>
+        <w:rPr>
+          <w:rStyle w:val="NormalTok"/>
+        </w:rPr>
+        <w:t xml:space="preserve"> </w:t>
+      </w:r>
+      <w:r>
+        <w:rPr>
+          <w:rStyle w:val="OperatorTok"/>
+        </w:rPr>
+        <w:t xml:space="preserve">*</w:t>
+      </w:r>
+      <w:r>
+        <w:rPr>
+          <w:rStyle w:val="StringTok"/>
+        </w:rPr>
+        <w:t xml:space="preserve"> </w:t>
+      </w:r>
+      <w:r>
+        <w:rPr>
+          <w:rStyle w:val="NormalTok"/>
+        </w:rPr>
+        <w:t xml:space="preserve">se,</w:t>
+      </w:r>
+      <w:r>
+        <w:br w:type="textWrapping"/>
+      </w:r>
+      <w:r>
+        <w:rPr>
+          <w:rStyle w:val="NormalTok"/>
+        </w:rPr>
+        <w:t xml:space="preserve">            </w:t>
+      </w:r>
+      <w:r>
+        <w:rPr>
+          <w:rStyle w:val="DataTypeTok"/>
+        </w:rPr>
+        <w:t xml:space="preserve">upper =</w:t>
+      </w:r>
+      <w:r>
+        <w:rPr>
+          <w:rStyle w:val="NormalTok"/>
+        </w:rPr>
+        <w:t xml:space="preserve"> sample_mean </w:t>
+      </w:r>
+      <w:r>
+        <w:rPr>
+          <w:rStyle w:val="OperatorTok"/>
+        </w:rPr>
+        <w:t xml:space="preserve">+</w:t>
+      </w:r>
+      <w:r>
+        <w:rPr>
+          <w:rStyle w:val="StringTok"/>
+        </w:rPr>
+        <w:t xml:space="preserve"> </w:t>
+      </w:r>
+      <w:r>
+        <w:rPr>
+          <w:rStyle w:val="FloatTok"/>
+        </w:rPr>
+        <w:t xml:space="preserve">1.96</w:t>
+      </w:r>
+      <w:r>
+        <w:rPr>
+          <w:rStyle w:val="NormalTok"/>
+        </w:rPr>
+        <w:t xml:space="preserve"> </w:t>
+      </w:r>
+      <w:r>
+        <w:rPr>
+          <w:rStyle w:val="OperatorTok"/>
+        </w:rPr>
+        <w:t xml:space="preserve">*</w:t>
+      </w:r>
+      <w:r>
+        <w:rPr>
+          <w:rStyle w:val="StringTok"/>
+        </w:rPr>
+        <w:t xml:space="preserve"> </w:t>
+      </w:r>
+      <w:r>
+        <w:rPr>
+          <w:rStyle w:val="NormalTok"/>
+        </w:rPr>
+        <w:t xml:space="preserve">se) </w:t>
+      </w:r>
+      <w:r>
+        <w:rPr>
+          <w:rStyle w:val="OperatorTok"/>
+        </w:rPr>
+        <w:t xml:space="preserve">%&gt;%</w:t>
+      </w:r>
+      <w:r>
+        <w:rPr>
+          <w:rStyle w:val="StringTok"/>
+        </w:rPr>
+        <w:t xml:space="preserve"> </w:t>
+      </w:r>
+      <w:r>
+        <w:br w:type="textWrapping"/>
+      </w:r>
+      <w:r>
+        <w:rPr>
+          <w:rStyle w:val="StringTok"/>
+        </w:rPr>
+        <w:t xml:space="preserve">  </w:t>
+      </w:r>
+      <w:r>
+        <w:rPr>
+          <w:rStyle w:val="CommentTok"/>
+        </w:rPr>
+        <w:t xml:space="preserve">#and now for the pretty picture</w:t>
+      </w:r>
+      <w:r>
+        <w:br w:type="textWrapping"/>
+      </w:r>
+      <w:r>
+        <w:rPr>
+          <w:rStyle w:val="StringTok"/>
+        </w:rPr>
+        <w:t xml:space="preserve">  </w:t>
+      </w:r>
+      <w:r>
+        <w:rPr>
+          <w:rStyle w:val="KeywordTok"/>
+        </w:rPr>
+        <w:t xml:space="preserve">ggplot</w:t>
+      </w:r>
+      <w:r>
+        <w:rPr>
+          <w:rStyle w:val="NormalTok"/>
+        </w:rPr>
+        <w:t xml:space="preserve">() </w:t>
+      </w:r>
+      <w:r>
+        <w:rPr>
+          <w:rStyle w:val="OperatorTok"/>
+        </w:rPr>
+        <w:t xml:space="preserve">+</w:t>
+      </w:r>
+      <w:r>
+        <w:br w:type="textWrapping"/>
+      </w:r>
+      <w:r>
+        <w:rPr>
+          <w:rStyle w:val="StringTok"/>
+        </w:rPr>
+        <w:t xml:space="preserve">  </w:t>
+      </w:r>
+      <w:r>
+        <w:rPr>
+          <w:rStyle w:val="KeywordTok"/>
+        </w:rPr>
+        <w:t xml:space="preserve">theme_minimal</w:t>
+      </w:r>
+      <w:r>
+        <w:rPr>
+          <w:rStyle w:val="NormalTok"/>
+        </w:rPr>
+        <w:t xml:space="preserve">() </w:t>
+      </w:r>
+      <w:r>
+        <w:rPr>
+          <w:rStyle w:val="OperatorTok"/>
+        </w:rPr>
+        <w:t xml:space="preserve">+</w:t>
+      </w:r>
+      <w:r>
+        <w:br w:type="textWrapping"/>
+      </w:r>
+      <w:r>
+        <w:rPr>
+          <w:rStyle w:val="StringTok"/>
+        </w:rPr>
+        <w:t xml:space="preserve">  </w:t>
+      </w:r>
+      <w:r>
+        <w:rPr>
+          <w:rStyle w:val="KeywordTok"/>
+        </w:rPr>
+        <w:t xml:space="preserve">geom_pointrange</w:t>
+      </w:r>
+      <w:r>
+        <w:rPr>
+          <w:rStyle w:val="NormalTok"/>
+        </w:rPr>
+        <w:t xml:space="preserve">(</w:t>
+      </w:r>
+      <w:r>
+        <w:rPr>
+          <w:rStyle w:val="KeywordTok"/>
+        </w:rPr>
+        <w:t xml:space="preserve">aes</w:t>
+      </w:r>
+      <w:r>
+        <w:rPr>
+          <w:rStyle w:val="NormalTok"/>
+        </w:rPr>
+        <w:t xml:space="preserve">(</w:t>
+      </w:r>
+      <w:r>
+        <w:rPr>
+          <w:rStyle w:val="DataTypeTok"/>
+        </w:rPr>
+        <w:t xml:space="preserve">x =</w:t>
+      </w:r>
+      <w:r>
+        <w:rPr>
+          <w:rStyle w:val="NormalTok"/>
+        </w:rPr>
+        <w:t xml:space="preserve"> </w:t>
+      </w:r>
+      <w:r>
+        <w:rPr>
+          <w:rStyle w:val="KeywordTok"/>
+        </w:rPr>
+        <w:t xml:space="preserve">factor</w:t>
+      </w:r>
+      <w:r>
+        <w:rPr>
+          <w:rStyle w:val="NormalTok"/>
+        </w:rPr>
+        <w:t xml:space="preserve">(replicate), </w:t>
+      </w:r>
+      <w:r>
+        <w:rPr>
+          <w:rStyle w:val="DataTypeTok"/>
+        </w:rPr>
+        <w:t xml:space="preserve">y =</w:t>
+      </w:r>
+      <w:r>
+        <w:rPr>
+          <w:rStyle w:val="NormalTok"/>
+        </w:rPr>
+        <w:t xml:space="preserve"> sample_mean, </w:t>
+      </w:r>
+      <w:r>
+        <w:rPr>
+          <w:rStyle w:val="DataTypeTok"/>
+        </w:rPr>
+        <w:t xml:space="preserve">ymin =</w:t>
+      </w:r>
+      <w:r>
+        <w:rPr>
+          <w:rStyle w:val="NormalTok"/>
+        </w:rPr>
+        <w:t xml:space="preserve"> lower, </w:t>
+      </w:r>
+      <w:r>
+        <w:rPr>
+          <w:rStyle w:val="DataTypeTok"/>
+        </w:rPr>
+        <w:t xml:space="preserve">ymax =</w:t>
+      </w:r>
+      <w:r>
+        <w:rPr>
+          <w:rStyle w:val="NormalTok"/>
+        </w:rPr>
+        <w:t xml:space="preserve"> upper), </w:t>
+      </w:r>
+      <w:r>
+        <w:rPr>
+          <w:rStyle w:val="DataTypeTok"/>
+        </w:rPr>
+        <w:t xml:space="preserve">alpha =</w:t>
+      </w:r>
+      <w:r>
+        <w:rPr>
+          <w:rStyle w:val="NormalTok"/>
+        </w:rPr>
+        <w:t xml:space="preserve"> </w:t>
+      </w:r>
+      <w:r>
+        <w:rPr>
+          <w:rStyle w:val="FloatTok"/>
+        </w:rPr>
+        <w:t xml:space="preserve">0.5</w:t>
+      </w:r>
+      <w:r>
+        <w:rPr>
+          <w:rStyle w:val="NormalTok"/>
+        </w:rPr>
+        <w:t xml:space="preserve">) </w:t>
+      </w:r>
+      <w:r>
+        <w:rPr>
+          <w:rStyle w:val="OperatorTok"/>
+        </w:rPr>
+        <w:t xml:space="preserve">+</w:t>
+      </w:r>
+      <w:r>
+        <w:rPr>
+          <w:rStyle w:val="StringTok"/>
+        </w:rPr>
+        <w:t xml:space="preserve"> </w:t>
+      </w:r>
+      <w:r>
+        <w:br w:type="textWrapping"/>
+      </w:r>
+      <w:r>
+        <w:rPr>
+          <w:rStyle w:val="StringTok"/>
+        </w:rPr>
+        <w:t xml:space="preserve">  </w:t>
+      </w:r>
+      <w:r>
+        <w:rPr>
+          <w:rStyle w:val="KeywordTok"/>
+        </w:rPr>
+        <w:t xml:space="preserve">geom_hline</w:t>
+      </w:r>
+      <w:r>
+        <w:rPr>
+          <w:rStyle w:val="NormalTok"/>
+        </w:rPr>
+        <w:t xml:space="preserve">(</w:t>
+      </w:r>
+      <w:r>
+        <w:rPr>
+          <w:rStyle w:val="DataTypeTok"/>
+        </w:rPr>
+        <w:t xml:space="preserve">yintercept =</w:t>
+      </w:r>
+      <w:r>
+        <w:rPr>
+          <w:rStyle w:val="NormalTok"/>
+        </w:rPr>
+        <w:t xml:space="preserve"> population.mean, </w:t>
+      </w:r>
+      <w:r>
+        <w:rPr>
+          <w:rStyle w:val="DataTypeTok"/>
+        </w:rPr>
+        <w:t xml:space="preserve">color =</w:t>
+      </w:r>
+      <w:r>
+        <w:rPr>
+          <w:rStyle w:val="NormalTok"/>
+        </w:rPr>
+        <w:t xml:space="preserve"> </w:t>
+      </w:r>
+      <w:r>
+        <w:rPr>
+          <w:rStyle w:val="StringTok"/>
+        </w:rPr>
+        <w:t xml:space="preserve">"red"</w:t>
+      </w:r>
+      <w:r>
+        <w:rPr>
+          <w:rStyle w:val="NormalTok"/>
+        </w:rPr>
+        <w:t xml:space="preserve">) </w:t>
+      </w:r>
+      <w:r>
+        <w:rPr>
+          <w:rStyle w:val="OperatorTok"/>
+        </w:rPr>
+        <w:t xml:space="preserve">+</w:t>
+      </w:r>
+      <w:r>
+        <w:br w:type="textWrapping"/>
+      </w:r>
+      <w:r>
+        <w:rPr>
+          <w:rStyle w:val="StringTok"/>
+        </w:rPr>
+        <w:t xml:space="preserve">  </w:t>
+      </w:r>
+      <w:r>
+        <w:rPr>
+          <w:rStyle w:val="KeywordTok"/>
+        </w:rPr>
+        <w:t xml:space="preserve">geom_hline</w:t>
+      </w:r>
+      <w:r>
+        <w:rPr>
+          <w:rStyle w:val="NormalTok"/>
+        </w:rPr>
+        <w:t xml:space="preserve">(</w:t>
+      </w:r>
+      <w:r>
+        <w:rPr>
+          <w:rStyle w:val="DataTypeTok"/>
+        </w:rPr>
+        <w:t xml:space="preserve">yintercept =</w:t>
+      </w:r>
+      <w:r>
+        <w:rPr>
+          <w:rStyle w:val="NormalTok"/>
+        </w:rPr>
+        <w:t xml:space="preserve"> class.mean</w:t>
+      </w:r>
+      <w:r>
+        <w:rPr>
+          <w:rStyle w:val="OperatorTok"/>
+        </w:rPr>
+        <w:t xml:space="preserve">$</w:t>
+      </w:r>
+      <w:r>
+        <w:rPr>
+          <w:rStyle w:val="NormalTok"/>
+        </w:rPr>
+        <w:t xml:space="preserve">sample_mean, </w:t>
+      </w:r>
+      <w:r>
+        <w:rPr>
+          <w:rStyle w:val="DataTypeTok"/>
+        </w:rPr>
+        <w:t xml:space="preserve">color =</w:t>
+      </w:r>
+      <w:r>
+        <w:rPr>
+          <w:rStyle w:val="NormalTok"/>
+        </w:rPr>
+        <w:t xml:space="preserve"> </w:t>
+      </w:r>
+      <w:r>
+        <w:rPr>
+          <w:rStyle w:val="StringTok"/>
+        </w:rPr>
+        <w:t xml:space="preserve">"blue"</w:t>
+      </w:r>
+      <w:r>
+        <w:rPr>
+          <w:rStyle w:val="NormalTok"/>
+        </w:rPr>
+        <w:t xml:space="preserve">) </w:t>
+      </w:r>
+      <w:r>
+        <w:rPr>
+          <w:rStyle w:val="OperatorTok"/>
+        </w:rPr>
+        <w:t xml:space="preserve">+</w:t>
+      </w:r>
+      <w:r>
+        <w:br w:type="textWrapping"/>
+      </w:r>
+      <w:r>
+        <w:rPr>
+          <w:rStyle w:val="StringTok"/>
+        </w:rPr>
+        <w:t xml:space="preserve">  </w:t>
+      </w:r>
+      <w:r>
+        <w:rPr>
+          <w:rStyle w:val="KeywordTok"/>
+        </w:rPr>
+        <w:t xml:space="preserve">coord_flip</w:t>
+      </w:r>
+      <w:r>
+        <w:rPr>
+          <w:rStyle w:val="NormalTok"/>
+        </w:rPr>
+        <w:t xml:space="preserve">() </w:t>
+      </w:r>
+      <w:r>
+        <w:rPr>
+          <w:rStyle w:val="OperatorTok"/>
+        </w:rPr>
+        <w:t xml:space="preserve">+</w:t>
+      </w:r>
+      <w:r>
+        <w:br w:type="textWrapping"/>
+      </w:r>
+      <w:r>
+        <w:rPr>
+          <w:rStyle w:val="StringTok"/>
+        </w:rPr>
+        <w:t xml:space="preserve">  </w:t>
+      </w:r>
+      <w:r>
+        <w:rPr>
+          <w:rStyle w:val="KeywordTok"/>
+        </w:rPr>
+        <w:t xml:space="preserve">labs</w:t>
+      </w:r>
+      <w:r>
+        <w:rPr>
+          <w:rStyle w:val="NormalTok"/>
+        </w:rPr>
+        <w:t xml:space="preserve">(</w:t>
+      </w:r>
+      <w:r>
+        <w:rPr>
+          <w:rStyle w:val="DataTypeTok"/>
+        </w:rPr>
+        <w:t xml:space="preserve">title =</w:t>
+      </w:r>
+      <w:r>
+        <w:rPr>
+          <w:rStyle w:val="NormalTok"/>
+        </w:rPr>
+        <w:t xml:space="preserve"> </w:t>
+      </w:r>
+      <w:r>
+        <w:rPr>
+          <w:rStyle w:val="StringTok"/>
+        </w:rPr>
+        <w:t xml:space="preserve">"Confidence intervals for 60 simulated students"</w:t>
+      </w:r>
+      <w:r>
+        <w:rPr>
+          <w:rStyle w:val="NormalTok"/>
+        </w:rPr>
+        <w:t xml:space="preserve">,</w:t>
+      </w:r>
+      <w:r>
+        <w:br w:type="textWrapping"/>
+      </w:r>
+      <w:r>
+        <w:rPr>
+          <w:rStyle w:val="NormalTok"/>
+        </w:rPr>
+        <w:t xml:space="preserve">       </w:t>
+      </w:r>
+      <w:r>
+        <w:rPr>
+          <w:rStyle w:val="DataTypeTok"/>
+        </w:rPr>
+        <w:t xml:space="preserve">subtitle =</w:t>
+      </w:r>
+      <w:r>
+        <w:rPr>
+          <w:rStyle w:val="NormalTok"/>
+        </w:rPr>
+        <w:t xml:space="preserve"> </w:t>
+      </w:r>
+      <w:r>
+        <w:rPr>
+          <w:rStyle w:val="StringTok"/>
+        </w:rPr>
+        <w:t xml:space="preserve">"Red line is population mean, blue line is mean of sample means"</w:t>
+      </w:r>
+      <w:r>
+        <w:rPr>
+          <w:rStyle w:val="NormalTok"/>
+        </w:rPr>
+        <w:t xml:space="preserve">)</w:t>
+      </w:r>
+    </w:p>
+    <w:p>
+      <w:pPr>
+        <w:pStyle w:val="FirstParagraph"/>
+      </w:pPr>
+      <w:r>
+        <w:drawing>
+          <wp:inline>
+            <wp:extent cx="5334000" cy="4267200"/>
+            <wp:effectExtent b="0" l="0" r="0" t="0"/>
+            <wp:docPr descr="" title="" id="1" name="Picture"/>
+            <a:graphic>
+              <a:graphicData uri="http://schemas.openxmlformats.org/drawingml/2006/picture">
+                <pic:pic>
+                  <pic:nvPicPr>
+                    <pic:cNvPr descr="lab5_files/figure-docx/unnamed-chunk-4-1.png" id="0" name="Picture"/>
+                    <pic:cNvPicPr>
+                      <a:picLocks noChangeArrowheads="1" noChangeAspect="1"/>
+                    </pic:cNvPicPr>
+                  </pic:nvPicPr>
+                  <pic:blipFill>
+                    <a:blip r:embed="rId36"/>
+                    <a:stretch>
+                      <a:fillRect/>
+                    </a:stretch>
+                  </pic:blipFill>
+                  <pic:spPr bwMode="auto">
+                    <a:xfrm>
+                      <a:off x="0" y="0"/>
+                      <a:ext cx="5334000" cy="4267200"/>
+                    </a:xfrm>
+                    <a:prstGeom prst="rect">
+                      <a:avLst/>
+                    </a:prstGeom>
+                    <a:noFill/>
+                    <a:ln w="9525">
+                      <a:noFill/>
+                      <a:headEnd/>
+                      <a:tailEnd/>
+                    </a:ln>
+                  </pic:spPr>
+                </pic:pic>
+              </a:graphicData>
+            </a:graphic>
+          </wp:inline>
+        </w:drawing>
+      </w:r>
+    </w:p>
+    <w:p>
+      <w:pPr>
+        <w:pStyle w:val="BodyText"/>
+      </w:pPr>
+      <w:r>
+        <w:t xml:space="preserve">nice.</w:t>
       </w:r>
     </w:p>
     <w:sectPr/>
@@ -1482,7 +3211,7 @@
     </w:lvl>
   </w:abstractNum>
   <w:abstractNum w:abstractNumId="990">
-    <w:nsid w:val="d729af28"/>
+    <w:nsid w:val="e952bf4b"/>
     <w:multiLevelType w:val="multilevel"/>
     <w:lvl w:ilvl="0">
       <w:numFmt w:val="bullet"/>

</xml_diff>